<commit_message>
/ ‘Thesis/Comprehensive Exam/Compre Report.docx’
</commit_message>
<xml_diff>
--- a/Thesis/Comprehensive Exam/Compre Report.docx
+++ b/Thesis/Comprehensive Exam/Compre Report.docx
@@ -21,11 +21,34 @@
     </w:p>
     <w:p/>
     <w:p>
+      <w:pPr>
+        <w:rPr>
+          <w:sz w:val="28"/>
+        </w:rPr>
+      </w:pPr>
       <w:r>
+        <w:rPr>
+          <w:sz w:val="28"/>
+        </w:rPr>
         <w:t xml:space="preserve">Initial work involved measuring fatigue life for </w:t>
       </w:r>
       <w:r>
-        <w:t xml:space="preserve">as-received Ti-6242 alloys. </w:t>
+        <w:rPr>
+          <w:sz w:val="28"/>
+        </w:rPr>
+        <w:t>as-received Ti-6242 alloys</w:t>
+      </w:r>
+      <w:r>
+        <w:rPr>
+          <w:sz w:val="28"/>
+        </w:rPr>
+        <w:t xml:space="preserve"> at different fractions of the yield strength</w:t>
+      </w:r>
+      <w:r>
+        <w:rPr>
+          <w:sz w:val="28"/>
+        </w:rPr>
+        <w:t xml:space="preserve">. </w:t>
       </w:r>
       <w:bookmarkStart w:id="0" w:name="_GoBack"/>
       <w:bookmarkEnd w:id="0"/>

</xml_diff>